<commit_message>
Update library AHT10 and BMP180
nothing
</commit_message>
<xml_diff>
--- a/TieuLuan/Define.docx
+++ b/TieuLuan/Define.docx
@@ -21,6 +21,1766 @@
         <w:t>nRF24L01.h</w:t>
       </w:r>
     </w:p>
+    <w:tbl>
+      <w:tblPr>
+        <w:tblStyle w:val="TableGrid"/>
+        <w:tblW w:w="0" w:type="auto"/>
+        <w:tblLook w:val="04A0" w:firstRow="1" w:lastRow="0" w:firstColumn="1" w:lastColumn="0" w:noHBand="0" w:noVBand="1"/>
+      </w:tblPr>
+      <w:tblGrid>
+        <w:gridCol w:w="3116"/>
+        <w:gridCol w:w="3117"/>
+        <w:gridCol w:w="3117"/>
+      </w:tblGrid>
+      <w:tr>
+        <w:tc>
+          <w:tcPr>
+            <w:tcW w:w="3116" w:type="dxa"/>
+          </w:tcPr>
+          <w:p>
+            <w:pPr>
+              <w:rPr>
+                <w:rFonts w:ascii="Times New Roman" w:hAnsi="Times New Roman" w:cs="Times New Roman"/>
+                <w:sz w:val="28"/>
+                <w:szCs w:val="28"/>
+              </w:rPr>
+            </w:pPr>
+            <w:r>
+              <w:rPr>
+                <w:rFonts w:ascii="Times New Roman" w:hAnsi="Times New Roman" w:cs="Times New Roman"/>
+                <w:sz w:val="28"/>
+                <w:szCs w:val="28"/>
+              </w:rPr>
+              <w:t>CONFIG</w:t>
+            </w:r>
+          </w:p>
+        </w:tc>
+        <w:tc>
+          <w:tcPr>
+            <w:tcW w:w="3117" w:type="dxa"/>
+          </w:tcPr>
+          <w:p>
+            <w:pPr>
+              <w:rPr>
+                <w:rFonts w:ascii="Times New Roman" w:hAnsi="Times New Roman" w:cs="Times New Roman"/>
+                <w:sz w:val="28"/>
+                <w:szCs w:val="28"/>
+              </w:rPr>
+            </w:pPr>
+            <w:r>
+              <w:rPr>
+                <w:rFonts w:ascii="Times New Roman" w:hAnsi="Times New Roman" w:cs="Times New Roman"/>
+                <w:sz w:val="28"/>
+                <w:szCs w:val="28"/>
+              </w:rPr>
+              <w:t>0x00</w:t>
+            </w:r>
+          </w:p>
+        </w:tc>
+        <w:tc>
+          <w:tcPr>
+            <w:tcW w:w="3117" w:type="dxa"/>
+          </w:tcPr>
+          <w:p>
+            <w:pPr>
+              <w:rPr>
+                <w:rFonts w:ascii="Times New Roman" w:hAnsi="Times New Roman" w:cs="Times New Roman"/>
+                <w:sz w:val="28"/>
+                <w:szCs w:val="28"/>
+              </w:rPr>
+            </w:pPr>
+            <w:proofErr w:type="spellStart"/>
+            <w:r>
+              <w:rPr>
+                <w:rFonts w:ascii="Times New Roman" w:hAnsi="Times New Roman" w:cs="Times New Roman"/>
+                <w:sz w:val="28"/>
+                <w:szCs w:val="28"/>
+              </w:rPr>
+              <w:t>Thiết</w:t>
+            </w:r>
+            <w:proofErr w:type="spellEnd"/>
+            <w:r>
+              <w:rPr>
+                <w:rFonts w:ascii="Times New Roman" w:hAnsi="Times New Roman" w:cs="Times New Roman"/>
+                <w:sz w:val="28"/>
+                <w:szCs w:val="28"/>
+              </w:rPr>
+              <w:t xml:space="preserve"> </w:t>
+            </w:r>
+            <w:proofErr w:type="spellStart"/>
+            <w:r>
+              <w:rPr>
+                <w:rFonts w:ascii="Times New Roman" w:hAnsi="Times New Roman" w:cs="Times New Roman"/>
+                <w:sz w:val="28"/>
+                <w:szCs w:val="28"/>
+              </w:rPr>
+              <w:t>lập</w:t>
+            </w:r>
+            <w:proofErr w:type="spellEnd"/>
+            <w:r>
+              <w:rPr>
+                <w:rFonts w:ascii="Times New Roman" w:hAnsi="Times New Roman" w:cs="Times New Roman"/>
+                <w:sz w:val="28"/>
+                <w:szCs w:val="28"/>
+              </w:rPr>
+              <w:t xml:space="preserve"> </w:t>
+            </w:r>
+            <w:proofErr w:type="spellStart"/>
+            <w:r>
+              <w:rPr>
+                <w:rFonts w:ascii="Times New Roman" w:hAnsi="Times New Roman" w:cs="Times New Roman"/>
+                <w:sz w:val="28"/>
+                <w:szCs w:val="28"/>
+              </w:rPr>
+              <w:t>thanh</w:t>
+            </w:r>
+            <w:proofErr w:type="spellEnd"/>
+            <w:r>
+              <w:rPr>
+                <w:rFonts w:ascii="Times New Roman" w:hAnsi="Times New Roman" w:cs="Times New Roman"/>
+                <w:sz w:val="28"/>
+                <w:szCs w:val="28"/>
+              </w:rPr>
+              <w:t xml:space="preserve"> </w:t>
+            </w:r>
+            <w:proofErr w:type="spellStart"/>
+            <w:r>
+              <w:rPr>
+                <w:rFonts w:ascii="Times New Roman" w:hAnsi="Times New Roman" w:cs="Times New Roman"/>
+                <w:sz w:val="28"/>
+                <w:szCs w:val="28"/>
+              </w:rPr>
+              <w:t>ghi</w:t>
+            </w:r>
+            <w:proofErr w:type="spellEnd"/>
+          </w:p>
+        </w:tc>
+      </w:tr>
+      <w:tr>
+        <w:tc>
+          <w:tcPr>
+            <w:tcW w:w="3116" w:type="dxa"/>
+          </w:tcPr>
+          <w:p>
+            <w:pPr>
+              <w:rPr>
+                <w:rFonts w:ascii="Times New Roman" w:hAnsi="Times New Roman" w:cs="Times New Roman"/>
+                <w:sz w:val="28"/>
+                <w:szCs w:val="28"/>
+              </w:rPr>
+            </w:pPr>
+            <w:r>
+              <w:rPr>
+                <w:rFonts w:ascii="Times New Roman" w:hAnsi="Times New Roman" w:cs="Times New Roman"/>
+                <w:sz w:val="28"/>
+                <w:szCs w:val="28"/>
+              </w:rPr>
+              <w:t xml:space="preserve">EN_AA </w:t>
+            </w:r>
+          </w:p>
+        </w:tc>
+        <w:tc>
+          <w:tcPr>
+            <w:tcW w:w="3117" w:type="dxa"/>
+          </w:tcPr>
+          <w:p>
+            <w:pPr>
+              <w:rPr>
+                <w:rFonts w:ascii="Times New Roman" w:hAnsi="Times New Roman" w:cs="Times New Roman"/>
+                <w:sz w:val="28"/>
+                <w:szCs w:val="28"/>
+              </w:rPr>
+            </w:pPr>
+            <w:r>
+              <w:rPr>
+                <w:rFonts w:ascii="Times New Roman" w:hAnsi="Times New Roman" w:cs="Times New Roman"/>
+                <w:sz w:val="28"/>
+                <w:szCs w:val="28"/>
+              </w:rPr>
+              <w:t xml:space="preserve">0x01 </w:t>
+            </w:r>
+          </w:p>
+        </w:tc>
+        <w:tc>
+          <w:tcPr>
+            <w:tcW w:w="3117" w:type="dxa"/>
+          </w:tcPr>
+          <w:p>
+            <w:pPr>
+              <w:rPr>
+                <w:rFonts w:ascii="Times New Roman" w:hAnsi="Times New Roman" w:cs="Times New Roman"/>
+                <w:sz w:val="28"/>
+                <w:szCs w:val="28"/>
+              </w:rPr>
+            </w:pPr>
+            <w:proofErr w:type="spellStart"/>
+            <w:r>
+              <w:rPr>
+                <w:rFonts w:ascii="Times New Roman" w:hAnsi="Times New Roman" w:cs="Times New Roman"/>
+                <w:sz w:val="28"/>
+                <w:szCs w:val="28"/>
+              </w:rPr>
+              <w:t>Bật</w:t>
+            </w:r>
+            <w:proofErr w:type="spellEnd"/>
+            <w:r>
+              <w:rPr>
+                <w:rFonts w:ascii="Times New Roman" w:hAnsi="Times New Roman" w:cs="Times New Roman"/>
+                <w:sz w:val="28"/>
+                <w:szCs w:val="28"/>
+              </w:rPr>
+              <w:t xml:space="preserve"> </w:t>
+            </w:r>
+            <w:proofErr w:type="spellStart"/>
+            <w:r>
+              <w:rPr>
+                <w:rFonts w:ascii="Times New Roman" w:hAnsi="Times New Roman" w:cs="Times New Roman"/>
+                <w:sz w:val="28"/>
+                <w:szCs w:val="28"/>
+              </w:rPr>
+              <w:t>tự</w:t>
+            </w:r>
+            <w:proofErr w:type="spellEnd"/>
+            <w:r>
+              <w:rPr>
+                <w:rFonts w:ascii="Times New Roman" w:hAnsi="Times New Roman" w:cs="Times New Roman"/>
+                <w:sz w:val="28"/>
+                <w:szCs w:val="28"/>
+              </w:rPr>
+              <w:t xml:space="preserve"> </w:t>
+            </w:r>
+            <w:proofErr w:type="spellStart"/>
+            <w:r>
+              <w:rPr>
+                <w:rFonts w:ascii="Times New Roman" w:hAnsi="Times New Roman" w:cs="Times New Roman"/>
+                <w:sz w:val="28"/>
+                <w:szCs w:val="28"/>
+              </w:rPr>
+              <w:t>động</w:t>
+            </w:r>
+            <w:proofErr w:type="spellEnd"/>
+            <w:r>
+              <w:rPr>
+                <w:rFonts w:ascii="Times New Roman" w:hAnsi="Times New Roman" w:cs="Times New Roman"/>
+                <w:sz w:val="28"/>
+                <w:szCs w:val="28"/>
+              </w:rPr>
+              <w:t xml:space="preserve"> </w:t>
+            </w:r>
+            <w:proofErr w:type="spellStart"/>
+            <w:r>
+              <w:rPr>
+                <w:rFonts w:ascii="Times New Roman" w:hAnsi="Times New Roman" w:cs="Times New Roman"/>
+                <w:sz w:val="28"/>
+                <w:szCs w:val="28"/>
+              </w:rPr>
+              <w:t>truyền</w:t>
+            </w:r>
+            <w:proofErr w:type="spellEnd"/>
+          </w:p>
+        </w:tc>
+      </w:tr>
+      <w:tr>
+        <w:tc>
+          <w:tcPr>
+            <w:tcW w:w="3116" w:type="dxa"/>
+          </w:tcPr>
+          <w:p>
+            <w:pPr>
+              <w:rPr>
+                <w:rFonts w:ascii="Times New Roman" w:hAnsi="Times New Roman" w:cs="Times New Roman"/>
+                <w:sz w:val="28"/>
+                <w:szCs w:val="28"/>
+              </w:rPr>
+            </w:pPr>
+            <w:r>
+              <w:rPr>
+                <w:rFonts w:ascii="Times New Roman" w:hAnsi="Times New Roman" w:cs="Times New Roman"/>
+                <w:sz w:val="28"/>
+                <w:szCs w:val="28"/>
+              </w:rPr>
+              <w:t>EN_RXADDR</w:t>
+            </w:r>
+          </w:p>
+        </w:tc>
+        <w:tc>
+          <w:tcPr>
+            <w:tcW w:w="3117" w:type="dxa"/>
+          </w:tcPr>
+          <w:p>
+            <w:pPr>
+              <w:rPr>
+                <w:rFonts w:ascii="Times New Roman" w:hAnsi="Times New Roman" w:cs="Times New Roman"/>
+                <w:sz w:val="28"/>
+                <w:szCs w:val="28"/>
+              </w:rPr>
+            </w:pPr>
+            <w:r>
+              <w:rPr>
+                <w:rFonts w:ascii="Times New Roman" w:hAnsi="Times New Roman" w:cs="Times New Roman"/>
+                <w:sz w:val="28"/>
+                <w:szCs w:val="28"/>
+              </w:rPr>
+              <w:t>0x02</w:t>
+            </w:r>
+          </w:p>
+        </w:tc>
+        <w:tc>
+          <w:tcPr>
+            <w:tcW w:w="3117" w:type="dxa"/>
+          </w:tcPr>
+          <w:p>
+            <w:pPr>
+              <w:rPr>
+                <w:rFonts w:ascii="Times New Roman" w:hAnsi="Times New Roman" w:cs="Times New Roman"/>
+                <w:sz w:val="28"/>
+                <w:szCs w:val="28"/>
+              </w:rPr>
+            </w:pPr>
+            <w:r>
+              <w:rPr>
+                <w:rFonts w:ascii="Times New Roman" w:hAnsi="Times New Roman" w:cs="Times New Roman"/>
+                <w:sz w:val="28"/>
+                <w:szCs w:val="28"/>
+              </w:rPr>
+              <w:t xml:space="preserve">Cho </w:t>
+            </w:r>
+            <w:proofErr w:type="spellStart"/>
+            <w:r>
+              <w:rPr>
+                <w:rFonts w:ascii="Times New Roman" w:hAnsi="Times New Roman" w:cs="Times New Roman"/>
+                <w:sz w:val="28"/>
+                <w:szCs w:val="28"/>
+              </w:rPr>
+              <w:t>phép</w:t>
+            </w:r>
+            <w:proofErr w:type="spellEnd"/>
+            <w:r>
+              <w:rPr>
+                <w:rFonts w:ascii="Times New Roman" w:hAnsi="Times New Roman" w:cs="Times New Roman"/>
+                <w:sz w:val="28"/>
+                <w:szCs w:val="28"/>
+              </w:rPr>
+              <w:t xml:space="preserve"> </w:t>
+            </w:r>
+            <w:proofErr w:type="spellStart"/>
+            <w:r>
+              <w:rPr>
+                <w:rFonts w:ascii="Times New Roman" w:hAnsi="Times New Roman" w:cs="Times New Roman"/>
+                <w:sz w:val="28"/>
+                <w:szCs w:val="28"/>
+              </w:rPr>
+              <w:t>nhận</w:t>
+            </w:r>
+            <w:proofErr w:type="spellEnd"/>
+            <w:r>
+              <w:rPr>
+                <w:rFonts w:ascii="Times New Roman" w:hAnsi="Times New Roman" w:cs="Times New Roman"/>
+                <w:sz w:val="28"/>
+                <w:szCs w:val="28"/>
+              </w:rPr>
+              <w:t xml:space="preserve"> </w:t>
+            </w:r>
+            <w:proofErr w:type="spellStart"/>
+            <w:r>
+              <w:rPr>
+                <w:rFonts w:ascii="Times New Roman" w:hAnsi="Times New Roman" w:cs="Times New Roman"/>
+                <w:sz w:val="28"/>
+                <w:szCs w:val="28"/>
+              </w:rPr>
+              <w:t>địa</w:t>
+            </w:r>
+            <w:proofErr w:type="spellEnd"/>
+            <w:r>
+              <w:rPr>
+                <w:rFonts w:ascii="Times New Roman" w:hAnsi="Times New Roman" w:cs="Times New Roman"/>
+                <w:sz w:val="28"/>
+                <w:szCs w:val="28"/>
+              </w:rPr>
+              <w:t xml:space="preserve"> </w:t>
+            </w:r>
+            <w:proofErr w:type="spellStart"/>
+            <w:r>
+              <w:rPr>
+                <w:rFonts w:ascii="Times New Roman" w:hAnsi="Times New Roman" w:cs="Times New Roman"/>
+                <w:sz w:val="28"/>
+                <w:szCs w:val="28"/>
+              </w:rPr>
+              <w:t>chỉ</w:t>
+            </w:r>
+            <w:proofErr w:type="spellEnd"/>
+          </w:p>
+        </w:tc>
+      </w:tr>
+      <w:tr>
+        <w:tc>
+          <w:tcPr>
+            <w:tcW w:w="3116" w:type="dxa"/>
+          </w:tcPr>
+          <w:p>
+            <w:pPr>
+              <w:rPr>
+                <w:rFonts w:ascii="Times New Roman" w:hAnsi="Times New Roman" w:cs="Times New Roman"/>
+                <w:sz w:val="28"/>
+                <w:szCs w:val="28"/>
+              </w:rPr>
+            </w:pPr>
+            <w:r>
+              <w:rPr>
+                <w:rFonts w:ascii="Times New Roman" w:hAnsi="Times New Roman" w:cs="Times New Roman"/>
+                <w:sz w:val="28"/>
+                <w:szCs w:val="28"/>
+              </w:rPr>
+              <w:t>SETUP_</w:t>
+            </w:r>
+            <w:r>
+              <w:rPr>
+                <w:rFonts w:ascii="Times New Roman" w:hAnsi="Times New Roman" w:cs="Times New Roman"/>
+                <w:sz w:val="28"/>
+                <w:szCs w:val="28"/>
+              </w:rPr>
+              <w:t>AW</w:t>
+            </w:r>
+          </w:p>
+        </w:tc>
+        <w:tc>
+          <w:tcPr>
+            <w:tcW w:w="3117" w:type="dxa"/>
+          </w:tcPr>
+          <w:p>
+            <w:pPr>
+              <w:rPr>
+                <w:rFonts w:ascii="Times New Roman" w:hAnsi="Times New Roman" w:cs="Times New Roman"/>
+                <w:sz w:val="28"/>
+                <w:szCs w:val="28"/>
+              </w:rPr>
+            </w:pPr>
+            <w:r>
+              <w:rPr>
+                <w:rFonts w:ascii="Times New Roman" w:hAnsi="Times New Roman" w:cs="Times New Roman"/>
+                <w:sz w:val="28"/>
+                <w:szCs w:val="28"/>
+              </w:rPr>
+              <w:t>0x03</w:t>
+            </w:r>
+          </w:p>
+        </w:tc>
+        <w:tc>
+          <w:tcPr>
+            <w:tcW w:w="3117" w:type="dxa"/>
+          </w:tcPr>
+          <w:p>
+            <w:pPr>
+              <w:rPr>
+                <w:rFonts w:ascii="Times New Roman" w:hAnsi="Times New Roman" w:cs="Times New Roman"/>
+                <w:sz w:val="28"/>
+                <w:szCs w:val="28"/>
+              </w:rPr>
+            </w:pPr>
+            <w:proofErr w:type="spellStart"/>
+            <w:r>
+              <w:rPr>
+                <w:rFonts w:ascii="Times New Roman" w:hAnsi="Times New Roman" w:cs="Times New Roman"/>
+                <w:sz w:val="28"/>
+                <w:szCs w:val="28"/>
+              </w:rPr>
+              <w:t>Thiết</w:t>
+            </w:r>
+            <w:proofErr w:type="spellEnd"/>
+            <w:r>
+              <w:rPr>
+                <w:rFonts w:ascii="Times New Roman" w:hAnsi="Times New Roman" w:cs="Times New Roman"/>
+                <w:sz w:val="28"/>
+                <w:szCs w:val="28"/>
+              </w:rPr>
+              <w:t xml:space="preserve"> </w:t>
+            </w:r>
+            <w:proofErr w:type="spellStart"/>
+            <w:r>
+              <w:rPr>
+                <w:rFonts w:ascii="Times New Roman" w:hAnsi="Times New Roman" w:cs="Times New Roman"/>
+                <w:sz w:val="28"/>
+                <w:szCs w:val="28"/>
+              </w:rPr>
+              <w:t>lập</w:t>
+            </w:r>
+            <w:proofErr w:type="spellEnd"/>
+            <w:r>
+              <w:rPr>
+                <w:rFonts w:ascii="Times New Roman" w:hAnsi="Times New Roman" w:cs="Times New Roman"/>
+                <w:sz w:val="28"/>
+                <w:szCs w:val="28"/>
+              </w:rPr>
+              <w:t xml:space="preserve"> </w:t>
+            </w:r>
+            <w:proofErr w:type="spellStart"/>
+            <w:r>
+              <w:rPr>
+                <w:rFonts w:ascii="Times New Roman" w:hAnsi="Times New Roman" w:cs="Times New Roman"/>
+                <w:sz w:val="28"/>
+                <w:szCs w:val="28"/>
+              </w:rPr>
+              <w:t>đia</w:t>
+            </w:r>
+            <w:proofErr w:type="spellEnd"/>
+            <w:r>
+              <w:rPr>
+                <w:rFonts w:ascii="Times New Roman" w:hAnsi="Times New Roman" w:cs="Times New Roman"/>
+                <w:sz w:val="28"/>
+                <w:szCs w:val="28"/>
+              </w:rPr>
+              <w:t xml:space="preserve"> </w:t>
+            </w:r>
+            <w:proofErr w:type="spellStart"/>
+            <w:r>
+              <w:rPr>
+                <w:rFonts w:ascii="Times New Roman" w:hAnsi="Times New Roman" w:cs="Times New Roman"/>
+                <w:sz w:val="28"/>
+                <w:szCs w:val="28"/>
+              </w:rPr>
+              <w:t>chỉ</w:t>
+            </w:r>
+            <w:proofErr w:type="spellEnd"/>
+          </w:p>
+        </w:tc>
+      </w:tr>
+      <w:tr>
+        <w:tc>
+          <w:tcPr>
+            <w:tcW w:w="3116" w:type="dxa"/>
+          </w:tcPr>
+          <w:p>
+            <w:pPr>
+              <w:rPr>
+                <w:rFonts w:ascii="Times New Roman" w:hAnsi="Times New Roman" w:cs="Times New Roman"/>
+                <w:sz w:val="28"/>
+                <w:szCs w:val="28"/>
+              </w:rPr>
+            </w:pPr>
+            <w:r>
+              <w:rPr>
+                <w:rFonts w:ascii="Times New Roman" w:hAnsi="Times New Roman" w:cs="Times New Roman"/>
+                <w:sz w:val="28"/>
+                <w:szCs w:val="28"/>
+              </w:rPr>
+              <w:t>SETUP_RETR</w:t>
+            </w:r>
+          </w:p>
+        </w:tc>
+        <w:tc>
+          <w:tcPr>
+            <w:tcW w:w="3117" w:type="dxa"/>
+          </w:tcPr>
+          <w:p>
+            <w:pPr>
+              <w:rPr>
+                <w:rFonts w:ascii="Times New Roman" w:hAnsi="Times New Roman" w:cs="Times New Roman"/>
+                <w:sz w:val="28"/>
+                <w:szCs w:val="28"/>
+              </w:rPr>
+            </w:pPr>
+            <w:r>
+              <w:rPr>
+                <w:rFonts w:ascii="Times New Roman" w:hAnsi="Times New Roman" w:cs="Times New Roman"/>
+                <w:sz w:val="28"/>
+                <w:szCs w:val="28"/>
+              </w:rPr>
+              <w:t>0x04</w:t>
+            </w:r>
+          </w:p>
+        </w:tc>
+        <w:tc>
+          <w:tcPr>
+            <w:tcW w:w="3117" w:type="dxa"/>
+          </w:tcPr>
+          <w:p>
+            <w:pPr>
+              <w:rPr>
+                <w:rFonts w:ascii="Times New Roman" w:hAnsi="Times New Roman" w:cs="Times New Roman"/>
+                <w:sz w:val="28"/>
+                <w:szCs w:val="28"/>
+              </w:rPr>
+            </w:pPr>
+            <w:proofErr w:type="spellStart"/>
+            <w:r>
+              <w:rPr>
+                <w:rFonts w:ascii="Times New Roman" w:hAnsi="Times New Roman" w:cs="Times New Roman"/>
+                <w:sz w:val="28"/>
+                <w:szCs w:val="28"/>
+              </w:rPr>
+              <w:t>Thiết</w:t>
+            </w:r>
+            <w:proofErr w:type="spellEnd"/>
+            <w:r>
+              <w:rPr>
+                <w:rFonts w:ascii="Times New Roman" w:hAnsi="Times New Roman" w:cs="Times New Roman"/>
+                <w:sz w:val="28"/>
+                <w:szCs w:val="28"/>
+              </w:rPr>
+              <w:t xml:space="preserve"> </w:t>
+            </w:r>
+            <w:proofErr w:type="spellStart"/>
+            <w:r>
+              <w:rPr>
+                <w:rFonts w:ascii="Times New Roman" w:hAnsi="Times New Roman" w:cs="Times New Roman"/>
+                <w:sz w:val="28"/>
+                <w:szCs w:val="28"/>
+              </w:rPr>
+              <w:t>lập</w:t>
+            </w:r>
+            <w:proofErr w:type="spellEnd"/>
+            <w:r>
+              <w:rPr>
+                <w:rFonts w:ascii="Times New Roman" w:hAnsi="Times New Roman" w:cs="Times New Roman"/>
+                <w:sz w:val="28"/>
+                <w:szCs w:val="28"/>
+              </w:rPr>
+              <w:t xml:space="preserve"> </w:t>
+            </w:r>
+            <w:proofErr w:type="spellStart"/>
+            <w:r>
+              <w:rPr>
+                <w:rFonts w:ascii="Times New Roman" w:hAnsi="Times New Roman" w:cs="Times New Roman"/>
+                <w:sz w:val="28"/>
+                <w:szCs w:val="28"/>
+              </w:rPr>
+              <w:t>truyền</w:t>
+            </w:r>
+            <w:proofErr w:type="spellEnd"/>
+            <w:r>
+              <w:rPr>
+                <w:rFonts w:ascii="Times New Roman" w:hAnsi="Times New Roman" w:cs="Times New Roman"/>
+                <w:sz w:val="28"/>
+                <w:szCs w:val="28"/>
+              </w:rPr>
+              <w:t xml:space="preserve"> </w:t>
+            </w:r>
+            <w:proofErr w:type="spellStart"/>
+            <w:r>
+              <w:rPr>
+                <w:rFonts w:ascii="Times New Roman" w:hAnsi="Times New Roman" w:cs="Times New Roman"/>
+                <w:sz w:val="28"/>
+                <w:szCs w:val="28"/>
+              </w:rPr>
+              <w:t>tự</w:t>
+            </w:r>
+            <w:proofErr w:type="spellEnd"/>
+            <w:r>
+              <w:rPr>
+                <w:rFonts w:ascii="Times New Roman" w:hAnsi="Times New Roman" w:cs="Times New Roman"/>
+                <w:sz w:val="28"/>
+                <w:szCs w:val="28"/>
+              </w:rPr>
+              <w:t xml:space="preserve"> </w:t>
+            </w:r>
+            <w:proofErr w:type="spellStart"/>
+            <w:r>
+              <w:rPr>
+                <w:rFonts w:ascii="Times New Roman" w:hAnsi="Times New Roman" w:cs="Times New Roman"/>
+                <w:sz w:val="28"/>
+                <w:szCs w:val="28"/>
+              </w:rPr>
+              <w:t>động</w:t>
+            </w:r>
+            <w:proofErr w:type="spellEnd"/>
+          </w:p>
+        </w:tc>
+      </w:tr>
+      <w:tr>
+        <w:tc>
+          <w:tcPr>
+            <w:tcW w:w="3116" w:type="dxa"/>
+          </w:tcPr>
+          <w:p>
+            <w:pPr>
+              <w:rPr>
+                <w:rFonts w:ascii="Times New Roman" w:hAnsi="Times New Roman" w:cs="Times New Roman"/>
+                <w:sz w:val="28"/>
+                <w:szCs w:val="28"/>
+              </w:rPr>
+            </w:pPr>
+            <w:r>
+              <w:rPr>
+                <w:rFonts w:ascii="Times New Roman" w:hAnsi="Times New Roman" w:cs="Times New Roman"/>
+                <w:sz w:val="28"/>
+                <w:szCs w:val="28"/>
+              </w:rPr>
+              <w:t>RF_CH</w:t>
+            </w:r>
+          </w:p>
+        </w:tc>
+        <w:tc>
+          <w:tcPr>
+            <w:tcW w:w="3117" w:type="dxa"/>
+          </w:tcPr>
+          <w:p>
+            <w:pPr>
+              <w:rPr>
+                <w:rFonts w:ascii="Times New Roman" w:hAnsi="Times New Roman" w:cs="Times New Roman"/>
+                <w:sz w:val="28"/>
+                <w:szCs w:val="28"/>
+              </w:rPr>
+            </w:pPr>
+            <w:r>
+              <w:rPr>
+                <w:rFonts w:ascii="Times New Roman" w:hAnsi="Times New Roman" w:cs="Times New Roman"/>
+                <w:sz w:val="28"/>
+                <w:szCs w:val="28"/>
+              </w:rPr>
+              <w:t>0x05</w:t>
+            </w:r>
+          </w:p>
+        </w:tc>
+        <w:tc>
+          <w:tcPr>
+            <w:tcW w:w="3117" w:type="dxa"/>
+          </w:tcPr>
+          <w:p>
+            <w:pPr>
+              <w:rPr>
+                <w:rFonts w:ascii="Times New Roman" w:hAnsi="Times New Roman" w:cs="Times New Roman"/>
+                <w:sz w:val="28"/>
+                <w:szCs w:val="28"/>
+              </w:rPr>
+            </w:pPr>
+            <w:proofErr w:type="spellStart"/>
+            <w:r>
+              <w:rPr>
+                <w:rFonts w:ascii="Times New Roman" w:hAnsi="Times New Roman" w:cs="Times New Roman"/>
+                <w:sz w:val="28"/>
+                <w:szCs w:val="28"/>
+              </w:rPr>
+              <w:t>Chọn</w:t>
+            </w:r>
+            <w:proofErr w:type="spellEnd"/>
+            <w:r>
+              <w:rPr>
+                <w:rFonts w:ascii="Times New Roman" w:hAnsi="Times New Roman" w:cs="Times New Roman"/>
+                <w:sz w:val="28"/>
+                <w:szCs w:val="28"/>
+              </w:rPr>
+              <w:t xml:space="preserve"> </w:t>
+            </w:r>
+            <w:proofErr w:type="spellStart"/>
+            <w:r>
+              <w:rPr>
+                <w:rFonts w:ascii="Times New Roman" w:hAnsi="Times New Roman" w:cs="Times New Roman"/>
+                <w:sz w:val="28"/>
+                <w:szCs w:val="28"/>
+              </w:rPr>
+              <w:t>kênh</w:t>
+            </w:r>
+            <w:proofErr w:type="spellEnd"/>
+            <w:r>
+              <w:rPr>
+                <w:rFonts w:ascii="Times New Roman" w:hAnsi="Times New Roman" w:cs="Times New Roman"/>
+                <w:sz w:val="28"/>
+                <w:szCs w:val="28"/>
+              </w:rPr>
+              <w:t xml:space="preserve"> RF</w:t>
+            </w:r>
+          </w:p>
+        </w:tc>
+      </w:tr>
+      <w:tr>
+        <w:tc>
+          <w:tcPr>
+            <w:tcW w:w="3116" w:type="dxa"/>
+          </w:tcPr>
+          <w:p>
+            <w:pPr>
+              <w:rPr>
+                <w:rFonts w:ascii="Times New Roman" w:hAnsi="Times New Roman" w:cs="Times New Roman"/>
+                <w:sz w:val="28"/>
+                <w:szCs w:val="28"/>
+              </w:rPr>
+            </w:pPr>
+            <w:r>
+              <w:rPr>
+                <w:rFonts w:ascii="Times New Roman" w:hAnsi="Times New Roman" w:cs="Times New Roman"/>
+                <w:sz w:val="28"/>
+                <w:szCs w:val="28"/>
+              </w:rPr>
+              <w:t>RF_SETUP</w:t>
+            </w:r>
+          </w:p>
+        </w:tc>
+        <w:tc>
+          <w:tcPr>
+            <w:tcW w:w="3117" w:type="dxa"/>
+          </w:tcPr>
+          <w:p>
+            <w:pPr>
+              <w:rPr>
+                <w:rFonts w:ascii="Times New Roman" w:hAnsi="Times New Roman" w:cs="Times New Roman"/>
+                <w:sz w:val="28"/>
+                <w:szCs w:val="28"/>
+              </w:rPr>
+            </w:pPr>
+            <w:r>
+              <w:rPr>
+                <w:rFonts w:ascii="Times New Roman" w:hAnsi="Times New Roman" w:cs="Times New Roman"/>
+                <w:sz w:val="28"/>
+                <w:szCs w:val="28"/>
+              </w:rPr>
+              <w:t>0x06</w:t>
+            </w:r>
+          </w:p>
+        </w:tc>
+        <w:tc>
+          <w:tcPr>
+            <w:tcW w:w="3117" w:type="dxa"/>
+          </w:tcPr>
+          <w:p>
+            <w:pPr>
+              <w:rPr>
+                <w:rFonts w:ascii="Times New Roman" w:hAnsi="Times New Roman" w:cs="Times New Roman"/>
+                <w:sz w:val="28"/>
+                <w:szCs w:val="28"/>
+              </w:rPr>
+            </w:pPr>
+            <w:proofErr w:type="spellStart"/>
+            <w:r>
+              <w:rPr>
+                <w:rFonts w:ascii="Times New Roman" w:hAnsi="Times New Roman" w:cs="Times New Roman"/>
+                <w:sz w:val="28"/>
+                <w:szCs w:val="28"/>
+              </w:rPr>
+              <w:t>Thiết</w:t>
+            </w:r>
+            <w:proofErr w:type="spellEnd"/>
+            <w:r>
+              <w:rPr>
+                <w:rFonts w:ascii="Times New Roman" w:hAnsi="Times New Roman" w:cs="Times New Roman"/>
+                <w:sz w:val="28"/>
+                <w:szCs w:val="28"/>
+              </w:rPr>
+              <w:t xml:space="preserve"> </w:t>
+            </w:r>
+            <w:proofErr w:type="spellStart"/>
+            <w:r>
+              <w:rPr>
+                <w:rFonts w:ascii="Times New Roman" w:hAnsi="Times New Roman" w:cs="Times New Roman"/>
+                <w:sz w:val="28"/>
+                <w:szCs w:val="28"/>
+              </w:rPr>
+              <w:t>lập</w:t>
+            </w:r>
+            <w:proofErr w:type="spellEnd"/>
+            <w:r>
+              <w:rPr>
+                <w:rFonts w:ascii="Times New Roman" w:hAnsi="Times New Roman" w:cs="Times New Roman"/>
+                <w:sz w:val="28"/>
+                <w:szCs w:val="28"/>
+              </w:rPr>
+              <w:t xml:space="preserve"> </w:t>
+            </w:r>
+            <w:proofErr w:type="spellStart"/>
+            <w:r>
+              <w:rPr>
+                <w:rFonts w:ascii="Times New Roman" w:hAnsi="Times New Roman" w:cs="Times New Roman"/>
+                <w:sz w:val="28"/>
+                <w:szCs w:val="28"/>
+              </w:rPr>
+              <w:t>thanh</w:t>
+            </w:r>
+            <w:proofErr w:type="spellEnd"/>
+            <w:r>
+              <w:rPr>
+                <w:rFonts w:ascii="Times New Roman" w:hAnsi="Times New Roman" w:cs="Times New Roman"/>
+                <w:sz w:val="28"/>
+                <w:szCs w:val="28"/>
+              </w:rPr>
+              <w:t xml:space="preserve"> </w:t>
+            </w:r>
+            <w:proofErr w:type="spellStart"/>
+            <w:r>
+              <w:rPr>
+                <w:rFonts w:ascii="Times New Roman" w:hAnsi="Times New Roman" w:cs="Times New Roman"/>
+                <w:sz w:val="28"/>
+                <w:szCs w:val="28"/>
+              </w:rPr>
+              <w:t>ghi</w:t>
+            </w:r>
+            <w:proofErr w:type="spellEnd"/>
+            <w:r>
+              <w:rPr>
+                <w:rFonts w:ascii="Times New Roman" w:hAnsi="Times New Roman" w:cs="Times New Roman"/>
+                <w:sz w:val="28"/>
+                <w:szCs w:val="28"/>
+              </w:rPr>
+              <w:t xml:space="preserve"> RF</w:t>
+            </w:r>
+          </w:p>
+        </w:tc>
+      </w:tr>
+      <w:tr>
+        <w:tc>
+          <w:tcPr>
+            <w:tcW w:w="3116" w:type="dxa"/>
+          </w:tcPr>
+          <w:p>
+            <w:pPr>
+              <w:rPr>
+                <w:rFonts w:ascii="Times New Roman" w:hAnsi="Times New Roman" w:cs="Times New Roman"/>
+                <w:sz w:val="28"/>
+                <w:szCs w:val="28"/>
+              </w:rPr>
+            </w:pPr>
+            <w:r>
+              <w:rPr>
+                <w:rFonts w:ascii="Times New Roman" w:hAnsi="Times New Roman" w:cs="Times New Roman"/>
+                <w:sz w:val="28"/>
+                <w:szCs w:val="28"/>
+              </w:rPr>
+              <w:t>STATUS</w:t>
+            </w:r>
+          </w:p>
+        </w:tc>
+        <w:tc>
+          <w:tcPr>
+            <w:tcW w:w="3117" w:type="dxa"/>
+          </w:tcPr>
+          <w:p>
+            <w:pPr>
+              <w:rPr>
+                <w:rFonts w:ascii="Times New Roman" w:hAnsi="Times New Roman" w:cs="Times New Roman"/>
+                <w:sz w:val="28"/>
+                <w:szCs w:val="28"/>
+              </w:rPr>
+            </w:pPr>
+            <w:r>
+              <w:rPr>
+                <w:rFonts w:ascii="Times New Roman" w:hAnsi="Times New Roman" w:cs="Times New Roman"/>
+                <w:sz w:val="28"/>
+                <w:szCs w:val="28"/>
+              </w:rPr>
+              <w:t>0x07</w:t>
+            </w:r>
+          </w:p>
+        </w:tc>
+        <w:tc>
+          <w:tcPr>
+            <w:tcW w:w="3117" w:type="dxa"/>
+          </w:tcPr>
+          <w:p>
+            <w:pPr>
+              <w:rPr>
+                <w:rFonts w:ascii="Times New Roman" w:hAnsi="Times New Roman" w:cs="Times New Roman"/>
+                <w:sz w:val="28"/>
+                <w:szCs w:val="28"/>
+              </w:rPr>
+            </w:pPr>
+            <w:proofErr w:type="spellStart"/>
+            <w:r>
+              <w:rPr>
+                <w:rFonts w:ascii="Times New Roman" w:hAnsi="Times New Roman" w:cs="Times New Roman"/>
+                <w:sz w:val="28"/>
+                <w:szCs w:val="28"/>
+              </w:rPr>
+              <w:t>Trạng</w:t>
+            </w:r>
+            <w:proofErr w:type="spellEnd"/>
+            <w:r>
+              <w:rPr>
+                <w:rFonts w:ascii="Times New Roman" w:hAnsi="Times New Roman" w:cs="Times New Roman"/>
+                <w:sz w:val="28"/>
+                <w:szCs w:val="28"/>
+              </w:rPr>
+              <w:t xml:space="preserve"> </w:t>
+            </w:r>
+            <w:proofErr w:type="spellStart"/>
+            <w:r>
+              <w:rPr>
+                <w:rFonts w:ascii="Times New Roman" w:hAnsi="Times New Roman" w:cs="Times New Roman"/>
+                <w:sz w:val="28"/>
+                <w:szCs w:val="28"/>
+              </w:rPr>
+              <w:t>thái</w:t>
+            </w:r>
+            <w:proofErr w:type="spellEnd"/>
+            <w:r>
+              <w:rPr>
+                <w:rFonts w:ascii="Times New Roman" w:hAnsi="Times New Roman" w:cs="Times New Roman"/>
+                <w:sz w:val="28"/>
+                <w:szCs w:val="28"/>
+              </w:rPr>
+              <w:t xml:space="preserve"> </w:t>
+            </w:r>
+            <w:proofErr w:type="spellStart"/>
+            <w:r>
+              <w:rPr>
+                <w:rFonts w:ascii="Times New Roman" w:hAnsi="Times New Roman" w:cs="Times New Roman"/>
+                <w:sz w:val="28"/>
+                <w:szCs w:val="28"/>
+              </w:rPr>
+              <w:t>thanh</w:t>
+            </w:r>
+            <w:proofErr w:type="spellEnd"/>
+            <w:r>
+              <w:rPr>
+                <w:rFonts w:ascii="Times New Roman" w:hAnsi="Times New Roman" w:cs="Times New Roman"/>
+                <w:sz w:val="28"/>
+                <w:szCs w:val="28"/>
+              </w:rPr>
+              <w:t xml:space="preserve"> </w:t>
+            </w:r>
+            <w:proofErr w:type="spellStart"/>
+            <w:r>
+              <w:rPr>
+                <w:rFonts w:ascii="Times New Roman" w:hAnsi="Times New Roman" w:cs="Times New Roman"/>
+                <w:sz w:val="28"/>
+                <w:szCs w:val="28"/>
+              </w:rPr>
+              <w:t>ghi</w:t>
+            </w:r>
+            <w:proofErr w:type="spellEnd"/>
+            <w:r>
+              <w:rPr>
+                <w:rFonts w:ascii="Times New Roman" w:hAnsi="Times New Roman" w:cs="Times New Roman"/>
+                <w:sz w:val="28"/>
+                <w:szCs w:val="28"/>
+              </w:rPr>
+              <w:t xml:space="preserve"> (</w:t>
+            </w:r>
+            <w:proofErr w:type="spellStart"/>
+            <w:r>
+              <w:rPr>
+                <w:rFonts w:ascii="Times New Roman" w:hAnsi="Times New Roman" w:cs="Times New Roman"/>
+                <w:sz w:val="28"/>
+                <w:szCs w:val="28"/>
+              </w:rPr>
+              <w:t>được</w:t>
+            </w:r>
+            <w:proofErr w:type="spellEnd"/>
+            <w:r>
+              <w:rPr>
+                <w:rFonts w:ascii="Times New Roman" w:hAnsi="Times New Roman" w:cs="Times New Roman"/>
+                <w:sz w:val="28"/>
+                <w:szCs w:val="28"/>
+              </w:rPr>
+              <w:t xml:space="preserve"> </w:t>
+            </w:r>
+            <w:proofErr w:type="spellStart"/>
+            <w:r>
+              <w:rPr>
+                <w:rFonts w:ascii="Times New Roman" w:hAnsi="Times New Roman" w:cs="Times New Roman"/>
+                <w:sz w:val="28"/>
+                <w:szCs w:val="28"/>
+              </w:rPr>
+              <w:t>áp</w:t>
+            </w:r>
+            <w:proofErr w:type="spellEnd"/>
+            <w:r>
+              <w:rPr>
+                <w:rFonts w:ascii="Times New Roman" w:hAnsi="Times New Roman" w:cs="Times New Roman"/>
+                <w:sz w:val="28"/>
+                <w:szCs w:val="28"/>
+              </w:rPr>
+              <w:t xml:space="preserve"> </w:t>
+            </w:r>
+            <w:proofErr w:type="spellStart"/>
+            <w:r>
+              <w:rPr>
+                <w:rFonts w:ascii="Times New Roman" w:hAnsi="Times New Roman" w:cs="Times New Roman"/>
+                <w:sz w:val="28"/>
+                <w:szCs w:val="28"/>
+              </w:rPr>
+              <w:t>dụng</w:t>
+            </w:r>
+            <w:proofErr w:type="spellEnd"/>
+            <w:r>
+              <w:rPr>
+                <w:rFonts w:ascii="Times New Roman" w:hAnsi="Times New Roman" w:cs="Times New Roman"/>
+                <w:sz w:val="28"/>
+                <w:szCs w:val="28"/>
+              </w:rPr>
+              <w:t xml:space="preserve"> </w:t>
+            </w:r>
+            <w:proofErr w:type="spellStart"/>
+            <w:r>
+              <w:rPr>
+                <w:rFonts w:ascii="Times New Roman" w:hAnsi="Times New Roman" w:cs="Times New Roman"/>
+                <w:sz w:val="28"/>
+                <w:szCs w:val="28"/>
+              </w:rPr>
+              <w:t>trong</w:t>
+            </w:r>
+            <w:proofErr w:type="spellEnd"/>
+            <w:r>
+              <w:rPr>
+                <w:rFonts w:ascii="Times New Roman" w:hAnsi="Times New Roman" w:cs="Times New Roman"/>
+                <w:sz w:val="28"/>
+                <w:szCs w:val="28"/>
+              </w:rPr>
+              <w:t xml:space="preserve"> </w:t>
+            </w:r>
+            <w:proofErr w:type="spellStart"/>
+            <w:r>
+              <w:rPr>
+                <w:rFonts w:ascii="Times New Roman" w:hAnsi="Times New Roman" w:cs="Times New Roman"/>
+                <w:sz w:val="28"/>
+                <w:szCs w:val="28"/>
+              </w:rPr>
+              <w:t>chân</w:t>
+            </w:r>
+            <w:proofErr w:type="spellEnd"/>
+            <w:r>
+              <w:rPr>
+                <w:rFonts w:ascii="Times New Roman" w:hAnsi="Times New Roman" w:cs="Times New Roman"/>
+                <w:sz w:val="28"/>
+                <w:szCs w:val="28"/>
+              </w:rPr>
+              <w:t xml:space="preserve"> MOSI SPI </w:t>
+            </w:r>
+            <w:proofErr w:type="spellStart"/>
+            <w:r>
+              <w:rPr>
+                <w:rFonts w:ascii="Times New Roman" w:hAnsi="Times New Roman" w:cs="Times New Roman"/>
+                <w:sz w:val="28"/>
+                <w:szCs w:val="28"/>
+              </w:rPr>
+              <w:t>và</w:t>
+            </w:r>
+            <w:proofErr w:type="spellEnd"/>
+            <w:r>
+              <w:rPr>
+                <w:rFonts w:ascii="Times New Roman" w:hAnsi="Times New Roman" w:cs="Times New Roman"/>
+                <w:sz w:val="28"/>
+                <w:szCs w:val="28"/>
+              </w:rPr>
+              <w:t xml:space="preserve"> </w:t>
+            </w:r>
+            <w:proofErr w:type="spellStart"/>
+            <w:r>
+              <w:rPr>
+                <w:rFonts w:ascii="Times New Roman" w:hAnsi="Times New Roman" w:cs="Times New Roman"/>
+                <w:sz w:val="28"/>
+                <w:szCs w:val="28"/>
+              </w:rPr>
+              <w:t>thanh</w:t>
+            </w:r>
+            <w:proofErr w:type="spellEnd"/>
+            <w:r>
+              <w:rPr>
+                <w:rFonts w:ascii="Times New Roman" w:hAnsi="Times New Roman" w:cs="Times New Roman"/>
+                <w:sz w:val="28"/>
+                <w:szCs w:val="28"/>
+              </w:rPr>
+              <w:t xml:space="preserve"> </w:t>
+            </w:r>
+            <w:proofErr w:type="spellStart"/>
+            <w:r>
+              <w:rPr>
+                <w:rFonts w:ascii="Times New Roman" w:hAnsi="Times New Roman" w:cs="Times New Roman"/>
+                <w:sz w:val="28"/>
+                <w:szCs w:val="28"/>
+              </w:rPr>
+              <w:t>ghi</w:t>
+            </w:r>
+            <w:proofErr w:type="spellEnd"/>
+            <w:r>
+              <w:rPr>
+                <w:rFonts w:ascii="Times New Roman" w:hAnsi="Times New Roman" w:cs="Times New Roman"/>
+                <w:sz w:val="28"/>
+                <w:szCs w:val="28"/>
+              </w:rPr>
+              <w:t xml:space="preserve"> </w:t>
+            </w:r>
+            <w:proofErr w:type="spellStart"/>
+            <w:r>
+              <w:rPr>
+                <w:rFonts w:ascii="Times New Roman" w:hAnsi="Times New Roman" w:cs="Times New Roman"/>
+                <w:sz w:val="28"/>
+                <w:szCs w:val="28"/>
+              </w:rPr>
+              <w:t>được</w:t>
+            </w:r>
+            <w:proofErr w:type="spellEnd"/>
+            <w:r>
+              <w:rPr>
+                <w:rFonts w:ascii="Times New Roman" w:hAnsi="Times New Roman" w:cs="Times New Roman"/>
+                <w:sz w:val="28"/>
+                <w:szCs w:val="28"/>
+              </w:rPr>
+              <w:t xml:space="preserve"> </w:t>
+            </w:r>
+            <w:proofErr w:type="spellStart"/>
+            <w:r>
+              <w:rPr>
+                <w:rFonts w:ascii="Times New Roman" w:hAnsi="Times New Roman" w:cs="Times New Roman"/>
+                <w:sz w:val="28"/>
+                <w:szCs w:val="28"/>
+              </w:rPr>
+              <w:t>dịch</w:t>
+            </w:r>
+            <w:proofErr w:type="spellEnd"/>
+            <w:r>
+              <w:rPr>
+                <w:rFonts w:ascii="Times New Roman" w:hAnsi="Times New Roman" w:cs="Times New Roman"/>
+                <w:sz w:val="28"/>
+                <w:szCs w:val="28"/>
+              </w:rPr>
+              <w:t xml:space="preserve"> </w:t>
+            </w:r>
+            <w:proofErr w:type="spellStart"/>
+            <w:r>
+              <w:rPr>
+                <w:rFonts w:ascii="Times New Roman" w:hAnsi="Times New Roman" w:cs="Times New Roman"/>
+                <w:sz w:val="28"/>
+                <w:szCs w:val="28"/>
+              </w:rPr>
+              <w:t>chuyển</w:t>
+            </w:r>
+            <w:proofErr w:type="spellEnd"/>
+            <w:r>
+              <w:rPr>
+                <w:rFonts w:ascii="Times New Roman" w:hAnsi="Times New Roman" w:cs="Times New Roman"/>
+                <w:sz w:val="28"/>
+                <w:szCs w:val="28"/>
+              </w:rPr>
+              <w:t xml:space="preserve"> </w:t>
+            </w:r>
+            <w:proofErr w:type="spellStart"/>
+            <w:r>
+              <w:rPr>
+                <w:rFonts w:ascii="Times New Roman" w:hAnsi="Times New Roman" w:cs="Times New Roman"/>
+                <w:sz w:val="28"/>
+                <w:szCs w:val="28"/>
+              </w:rPr>
+              <w:t>nối</w:t>
+            </w:r>
+            <w:proofErr w:type="spellEnd"/>
+            <w:r>
+              <w:rPr>
+                <w:rFonts w:ascii="Times New Roman" w:hAnsi="Times New Roman" w:cs="Times New Roman"/>
+                <w:sz w:val="28"/>
+                <w:szCs w:val="28"/>
+              </w:rPr>
+              <w:t xml:space="preserve"> </w:t>
+            </w:r>
+            <w:proofErr w:type="spellStart"/>
+            <w:r>
+              <w:rPr>
+                <w:rFonts w:ascii="Times New Roman" w:hAnsi="Times New Roman" w:cs="Times New Roman"/>
+                <w:sz w:val="28"/>
+                <w:szCs w:val="28"/>
+              </w:rPr>
+              <w:t>tiếp</w:t>
+            </w:r>
+            <w:proofErr w:type="spellEnd"/>
+            <w:r>
+              <w:rPr>
+                <w:rFonts w:ascii="Times New Roman" w:hAnsi="Times New Roman" w:cs="Times New Roman"/>
+                <w:sz w:val="28"/>
+                <w:szCs w:val="28"/>
+              </w:rPr>
+              <w:t xml:space="preserve"> </w:t>
+            </w:r>
+            <w:proofErr w:type="spellStart"/>
+            <w:r>
+              <w:rPr>
+                <w:rFonts w:ascii="Times New Roman" w:hAnsi="Times New Roman" w:cs="Times New Roman"/>
+                <w:sz w:val="28"/>
+                <w:szCs w:val="28"/>
+              </w:rPr>
+              <w:t>đến</w:t>
+            </w:r>
+            <w:proofErr w:type="spellEnd"/>
+            <w:r>
+              <w:rPr>
+                <w:rFonts w:ascii="Times New Roman" w:hAnsi="Times New Roman" w:cs="Times New Roman"/>
+                <w:sz w:val="28"/>
+                <w:szCs w:val="28"/>
+              </w:rPr>
+              <w:t xml:space="preserve"> MISO)</w:t>
+            </w:r>
+          </w:p>
+        </w:tc>
+      </w:tr>
+      <w:tr>
+        <w:tc>
+          <w:tcPr>
+            <w:tcW w:w="3116" w:type="dxa"/>
+          </w:tcPr>
+          <w:p>
+            <w:pPr>
+              <w:rPr>
+                <w:rFonts w:ascii="Times New Roman" w:hAnsi="Times New Roman" w:cs="Times New Roman"/>
+                <w:sz w:val="28"/>
+                <w:szCs w:val="28"/>
+              </w:rPr>
+            </w:pPr>
+            <w:r>
+              <w:rPr>
+                <w:rFonts w:ascii="Times New Roman" w:hAnsi="Times New Roman" w:cs="Times New Roman"/>
+                <w:sz w:val="28"/>
+                <w:szCs w:val="28"/>
+              </w:rPr>
+              <w:t>OBSERVE_TX</w:t>
+            </w:r>
+          </w:p>
+        </w:tc>
+        <w:tc>
+          <w:tcPr>
+            <w:tcW w:w="3117" w:type="dxa"/>
+          </w:tcPr>
+          <w:p>
+            <w:pPr>
+              <w:rPr>
+                <w:rFonts w:ascii="Times New Roman" w:hAnsi="Times New Roman" w:cs="Times New Roman"/>
+                <w:sz w:val="28"/>
+                <w:szCs w:val="28"/>
+              </w:rPr>
+            </w:pPr>
+            <w:r>
+              <w:rPr>
+                <w:rFonts w:ascii="Times New Roman" w:hAnsi="Times New Roman" w:cs="Times New Roman"/>
+                <w:sz w:val="28"/>
+                <w:szCs w:val="28"/>
+              </w:rPr>
+              <w:t>0x08</w:t>
+            </w:r>
+          </w:p>
+        </w:tc>
+        <w:tc>
+          <w:tcPr>
+            <w:tcW w:w="3117" w:type="dxa"/>
+          </w:tcPr>
+          <w:p>
+            <w:pPr>
+              <w:rPr>
+                <w:rFonts w:ascii="Times New Roman" w:hAnsi="Times New Roman" w:cs="Times New Roman"/>
+                <w:sz w:val="28"/>
+                <w:szCs w:val="28"/>
+              </w:rPr>
+            </w:pPr>
+          </w:p>
+        </w:tc>
+      </w:tr>
+      <w:tr>
+        <w:tc>
+          <w:tcPr>
+            <w:tcW w:w="3116" w:type="dxa"/>
+          </w:tcPr>
+          <w:p>
+            <w:pPr>
+              <w:rPr>
+                <w:rFonts w:ascii="Times New Roman" w:hAnsi="Times New Roman" w:cs="Times New Roman"/>
+                <w:sz w:val="28"/>
+                <w:szCs w:val="28"/>
+              </w:rPr>
+            </w:pPr>
+            <w:r>
+              <w:rPr>
+                <w:rFonts w:ascii="Times New Roman" w:hAnsi="Times New Roman" w:cs="Times New Roman"/>
+                <w:sz w:val="28"/>
+                <w:szCs w:val="28"/>
+              </w:rPr>
+              <w:t xml:space="preserve">RPD CD </w:t>
+            </w:r>
+          </w:p>
+        </w:tc>
+        <w:tc>
+          <w:tcPr>
+            <w:tcW w:w="3117" w:type="dxa"/>
+          </w:tcPr>
+          <w:p>
+            <w:pPr>
+              <w:rPr>
+                <w:rFonts w:ascii="Times New Roman" w:hAnsi="Times New Roman" w:cs="Times New Roman"/>
+                <w:sz w:val="28"/>
+                <w:szCs w:val="28"/>
+              </w:rPr>
+            </w:pPr>
+            <w:r>
+              <w:rPr>
+                <w:rFonts w:ascii="Times New Roman" w:hAnsi="Times New Roman" w:cs="Times New Roman"/>
+                <w:sz w:val="28"/>
+                <w:szCs w:val="28"/>
+              </w:rPr>
+              <w:t>0x09</w:t>
+            </w:r>
+          </w:p>
+        </w:tc>
+        <w:tc>
+          <w:tcPr>
+            <w:tcW w:w="3117" w:type="dxa"/>
+          </w:tcPr>
+          <w:p>
+            <w:pPr>
+              <w:rPr>
+                <w:rFonts w:ascii="Times New Roman" w:hAnsi="Times New Roman" w:cs="Times New Roman"/>
+                <w:sz w:val="28"/>
+                <w:szCs w:val="28"/>
+              </w:rPr>
+            </w:pPr>
+          </w:p>
+        </w:tc>
+      </w:tr>
+      <w:tr>
+        <w:tc>
+          <w:tcPr>
+            <w:tcW w:w="3116" w:type="dxa"/>
+          </w:tcPr>
+          <w:p>
+            <w:pPr>
+              <w:rPr>
+                <w:rFonts w:ascii="Times New Roman" w:hAnsi="Times New Roman" w:cs="Times New Roman"/>
+                <w:sz w:val="28"/>
+                <w:szCs w:val="28"/>
+              </w:rPr>
+            </w:pPr>
+            <w:r>
+              <w:rPr>
+                <w:rFonts w:ascii="Times New Roman" w:hAnsi="Times New Roman" w:cs="Times New Roman"/>
+                <w:sz w:val="28"/>
+                <w:szCs w:val="28"/>
+              </w:rPr>
+              <w:t>RX_ADDR_P0</w:t>
+            </w:r>
+          </w:p>
+        </w:tc>
+        <w:tc>
+          <w:tcPr>
+            <w:tcW w:w="3117" w:type="dxa"/>
+          </w:tcPr>
+          <w:p>
+            <w:pPr>
+              <w:rPr>
+                <w:rFonts w:ascii="Times New Roman" w:hAnsi="Times New Roman" w:cs="Times New Roman"/>
+                <w:sz w:val="28"/>
+                <w:szCs w:val="28"/>
+              </w:rPr>
+            </w:pPr>
+            <w:bookmarkStart w:id="0" w:name="_GoBack"/>
+            <w:bookmarkEnd w:id="0"/>
+          </w:p>
+        </w:tc>
+        <w:tc>
+          <w:tcPr>
+            <w:tcW w:w="3117" w:type="dxa"/>
+          </w:tcPr>
+          <w:p>
+            <w:pPr>
+              <w:rPr>
+                <w:rFonts w:ascii="Times New Roman" w:hAnsi="Times New Roman" w:cs="Times New Roman"/>
+                <w:sz w:val="28"/>
+                <w:szCs w:val="28"/>
+              </w:rPr>
+            </w:pPr>
+          </w:p>
+        </w:tc>
+      </w:tr>
+      <w:tr>
+        <w:tc>
+          <w:tcPr>
+            <w:tcW w:w="3116" w:type="dxa"/>
+          </w:tcPr>
+          <w:p>
+            <w:pPr>
+              <w:rPr>
+                <w:rFonts w:ascii="Times New Roman" w:hAnsi="Times New Roman" w:cs="Times New Roman"/>
+                <w:sz w:val="28"/>
+                <w:szCs w:val="28"/>
+              </w:rPr>
+            </w:pPr>
+          </w:p>
+        </w:tc>
+        <w:tc>
+          <w:tcPr>
+            <w:tcW w:w="3117" w:type="dxa"/>
+          </w:tcPr>
+          <w:p>
+            <w:pPr>
+              <w:rPr>
+                <w:rFonts w:ascii="Times New Roman" w:hAnsi="Times New Roman" w:cs="Times New Roman"/>
+                <w:sz w:val="28"/>
+                <w:szCs w:val="28"/>
+              </w:rPr>
+            </w:pPr>
+          </w:p>
+        </w:tc>
+        <w:tc>
+          <w:tcPr>
+            <w:tcW w:w="3117" w:type="dxa"/>
+          </w:tcPr>
+          <w:p>
+            <w:pPr>
+              <w:rPr>
+                <w:rFonts w:ascii="Times New Roman" w:hAnsi="Times New Roman" w:cs="Times New Roman"/>
+                <w:sz w:val="28"/>
+                <w:szCs w:val="28"/>
+              </w:rPr>
+            </w:pPr>
+          </w:p>
+        </w:tc>
+      </w:tr>
+      <w:tr>
+        <w:tc>
+          <w:tcPr>
+            <w:tcW w:w="3116" w:type="dxa"/>
+          </w:tcPr>
+          <w:p>
+            <w:pPr>
+              <w:rPr>
+                <w:rFonts w:ascii="Times New Roman" w:hAnsi="Times New Roman" w:cs="Times New Roman"/>
+                <w:sz w:val="28"/>
+                <w:szCs w:val="28"/>
+              </w:rPr>
+            </w:pPr>
+          </w:p>
+        </w:tc>
+        <w:tc>
+          <w:tcPr>
+            <w:tcW w:w="3117" w:type="dxa"/>
+          </w:tcPr>
+          <w:p>
+            <w:pPr>
+              <w:rPr>
+                <w:rFonts w:ascii="Times New Roman" w:hAnsi="Times New Roman" w:cs="Times New Roman"/>
+                <w:sz w:val="28"/>
+                <w:szCs w:val="28"/>
+              </w:rPr>
+            </w:pPr>
+          </w:p>
+        </w:tc>
+        <w:tc>
+          <w:tcPr>
+            <w:tcW w:w="3117" w:type="dxa"/>
+          </w:tcPr>
+          <w:p>
+            <w:pPr>
+              <w:rPr>
+                <w:rFonts w:ascii="Times New Roman" w:hAnsi="Times New Roman" w:cs="Times New Roman"/>
+                <w:sz w:val="28"/>
+                <w:szCs w:val="28"/>
+              </w:rPr>
+            </w:pPr>
+          </w:p>
+        </w:tc>
+      </w:tr>
+      <w:tr>
+        <w:tc>
+          <w:tcPr>
+            <w:tcW w:w="3116" w:type="dxa"/>
+          </w:tcPr>
+          <w:p>
+            <w:pPr>
+              <w:rPr>
+                <w:rFonts w:ascii="Times New Roman" w:hAnsi="Times New Roman" w:cs="Times New Roman"/>
+                <w:sz w:val="28"/>
+                <w:szCs w:val="28"/>
+              </w:rPr>
+            </w:pPr>
+          </w:p>
+        </w:tc>
+        <w:tc>
+          <w:tcPr>
+            <w:tcW w:w="3117" w:type="dxa"/>
+          </w:tcPr>
+          <w:p>
+            <w:pPr>
+              <w:rPr>
+                <w:rFonts w:ascii="Times New Roman" w:hAnsi="Times New Roman" w:cs="Times New Roman"/>
+                <w:sz w:val="28"/>
+                <w:szCs w:val="28"/>
+              </w:rPr>
+            </w:pPr>
+          </w:p>
+        </w:tc>
+        <w:tc>
+          <w:tcPr>
+            <w:tcW w:w="3117" w:type="dxa"/>
+          </w:tcPr>
+          <w:p>
+            <w:pPr>
+              <w:rPr>
+                <w:rFonts w:ascii="Times New Roman" w:hAnsi="Times New Roman" w:cs="Times New Roman"/>
+                <w:sz w:val="28"/>
+                <w:szCs w:val="28"/>
+              </w:rPr>
+            </w:pPr>
+          </w:p>
+        </w:tc>
+      </w:tr>
+      <w:tr>
+        <w:tc>
+          <w:tcPr>
+            <w:tcW w:w="3116" w:type="dxa"/>
+          </w:tcPr>
+          <w:p>
+            <w:pPr>
+              <w:rPr>
+                <w:rFonts w:ascii="Times New Roman" w:hAnsi="Times New Roman" w:cs="Times New Roman"/>
+                <w:sz w:val="28"/>
+                <w:szCs w:val="28"/>
+              </w:rPr>
+            </w:pPr>
+          </w:p>
+        </w:tc>
+        <w:tc>
+          <w:tcPr>
+            <w:tcW w:w="3117" w:type="dxa"/>
+          </w:tcPr>
+          <w:p>
+            <w:pPr>
+              <w:rPr>
+                <w:rFonts w:ascii="Times New Roman" w:hAnsi="Times New Roman" w:cs="Times New Roman"/>
+                <w:sz w:val="28"/>
+                <w:szCs w:val="28"/>
+              </w:rPr>
+            </w:pPr>
+          </w:p>
+        </w:tc>
+        <w:tc>
+          <w:tcPr>
+            <w:tcW w:w="3117" w:type="dxa"/>
+          </w:tcPr>
+          <w:p>
+            <w:pPr>
+              <w:rPr>
+                <w:rFonts w:ascii="Times New Roman" w:hAnsi="Times New Roman" w:cs="Times New Roman"/>
+                <w:sz w:val="28"/>
+                <w:szCs w:val="28"/>
+              </w:rPr>
+            </w:pPr>
+          </w:p>
+        </w:tc>
+      </w:tr>
+      <w:tr>
+        <w:tc>
+          <w:tcPr>
+            <w:tcW w:w="3116" w:type="dxa"/>
+          </w:tcPr>
+          <w:p>
+            <w:pPr>
+              <w:rPr>
+                <w:rFonts w:ascii="Times New Roman" w:hAnsi="Times New Roman" w:cs="Times New Roman"/>
+                <w:sz w:val="28"/>
+                <w:szCs w:val="28"/>
+              </w:rPr>
+            </w:pPr>
+          </w:p>
+        </w:tc>
+        <w:tc>
+          <w:tcPr>
+            <w:tcW w:w="3117" w:type="dxa"/>
+          </w:tcPr>
+          <w:p>
+            <w:pPr>
+              <w:rPr>
+                <w:rFonts w:ascii="Times New Roman" w:hAnsi="Times New Roman" w:cs="Times New Roman"/>
+                <w:sz w:val="28"/>
+                <w:szCs w:val="28"/>
+              </w:rPr>
+            </w:pPr>
+          </w:p>
+        </w:tc>
+        <w:tc>
+          <w:tcPr>
+            <w:tcW w:w="3117" w:type="dxa"/>
+          </w:tcPr>
+          <w:p>
+            <w:pPr>
+              <w:rPr>
+                <w:rFonts w:ascii="Times New Roman" w:hAnsi="Times New Roman" w:cs="Times New Roman"/>
+                <w:sz w:val="28"/>
+                <w:szCs w:val="28"/>
+              </w:rPr>
+            </w:pPr>
+          </w:p>
+        </w:tc>
+      </w:tr>
+      <w:tr>
+        <w:tc>
+          <w:tcPr>
+            <w:tcW w:w="3116" w:type="dxa"/>
+          </w:tcPr>
+          <w:p>
+            <w:pPr>
+              <w:rPr>
+                <w:rFonts w:ascii="Times New Roman" w:hAnsi="Times New Roman" w:cs="Times New Roman"/>
+                <w:sz w:val="28"/>
+                <w:szCs w:val="28"/>
+              </w:rPr>
+            </w:pPr>
+          </w:p>
+        </w:tc>
+        <w:tc>
+          <w:tcPr>
+            <w:tcW w:w="3117" w:type="dxa"/>
+          </w:tcPr>
+          <w:p>
+            <w:pPr>
+              <w:rPr>
+                <w:rFonts w:ascii="Times New Roman" w:hAnsi="Times New Roman" w:cs="Times New Roman"/>
+                <w:sz w:val="28"/>
+                <w:szCs w:val="28"/>
+              </w:rPr>
+            </w:pPr>
+          </w:p>
+        </w:tc>
+        <w:tc>
+          <w:tcPr>
+            <w:tcW w:w="3117" w:type="dxa"/>
+          </w:tcPr>
+          <w:p>
+            <w:pPr>
+              <w:rPr>
+                <w:rFonts w:ascii="Times New Roman" w:hAnsi="Times New Roman" w:cs="Times New Roman"/>
+                <w:sz w:val="28"/>
+                <w:szCs w:val="28"/>
+              </w:rPr>
+            </w:pPr>
+          </w:p>
+        </w:tc>
+      </w:tr>
+      <w:tr>
+        <w:tc>
+          <w:tcPr>
+            <w:tcW w:w="3116" w:type="dxa"/>
+          </w:tcPr>
+          <w:p>
+            <w:pPr>
+              <w:rPr>
+                <w:rFonts w:ascii="Times New Roman" w:hAnsi="Times New Roman" w:cs="Times New Roman"/>
+                <w:sz w:val="28"/>
+                <w:szCs w:val="28"/>
+              </w:rPr>
+            </w:pPr>
+          </w:p>
+        </w:tc>
+        <w:tc>
+          <w:tcPr>
+            <w:tcW w:w="3117" w:type="dxa"/>
+          </w:tcPr>
+          <w:p>
+            <w:pPr>
+              <w:rPr>
+                <w:rFonts w:ascii="Times New Roman" w:hAnsi="Times New Roman" w:cs="Times New Roman"/>
+                <w:sz w:val="28"/>
+                <w:szCs w:val="28"/>
+              </w:rPr>
+            </w:pPr>
+          </w:p>
+        </w:tc>
+        <w:tc>
+          <w:tcPr>
+            <w:tcW w:w="3117" w:type="dxa"/>
+          </w:tcPr>
+          <w:p>
+            <w:pPr>
+              <w:rPr>
+                <w:rFonts w:ascii="Times New Roman" w:hAnsi="Times New Roman" w:cs="Times New Roman"/>
+                <w:sz w:val="28"/>
+                <w:szCs w:val="28"/>
+              </w:rPr>
+            </w:pPr>
+          </w:p>
+        </w:tc>
+      </w:tr>
+    </w:tbl>
     <w:p>
       <w:pPr>
         <w:rPr>
@@ -57,8 +1817,6 @@
           <w:szCs w:val="28"/>
         </w:rPr>
       </w:pPr>
-      <w:bookmarkStart w:id="0" w:name="_GoBack"/>
-      <w:bookmarkEnd w:id="0"/>
     </w:p>
     <w:sectPr>
       <w:pgSz w:w="12240" w:h="15840"/>
@@ -491,6 +2249,25 @@
     <w:semiHidden/>
     <w:unhideWhenUsed/>
   </w:style>
+  <w:style w:type="table" w:styleId="TableGrid">
+    <w:name w:val="Table Grid"/>
+    <w:basedOn w:val="TableNormal"/>
+    <w:uiPriority w:val="39"/>
+    <w:rsid w:val="00CD5113"/>
+    <w:pPr>
+      <w:spacing w:after="0" w:line="240" w:lineRule="auto"/>
+    </w:pPr>
+    <w:tblPr>
+      <w:tblBorders>
+        <w:top w:val="single" w:sz="4" w:space="0" w:color="auto"/>
+        <w:left w:val="single" w:sz="4" w:space="0" w:color="auto"/>
+        <w:bottom w:val="single" w:sz="4" w:space="0" w:color="auto"/>
+        <w:right w:val="single" w:sz="4" w:space="0" w:color="auto"/>
+        <w:insideH w:val="single" w:sz="4" w:space="0" w:color="auto"/>
+        <w:insideV w:val="single" w:sz="4" w:space="0" w:color="auto"/>
+      </w:tblBorders>
+    </w:tblPr>
+  </w:style>
 </w:styles>
 </file>
 

</xml_diff>